<commit_message>
Se ha subirdo el archivo word con exito
</commit_message>
<xml_diff>
--- a/VOCABULARY.docx
+++ b/VOCABULARY.docx
@@ -4,10 +4,18 @@
   <w:body>
     <w:p>
       <w:r>
-        <w:t>dfgfgdg</w:t>
+        <w:t>D</w:t>
+      </w:r>
+      <w:r>
+        <w:t>fgfgdg</w:t>
       </w:r>
       <w:r>
         <w:t>xzcvxcvvcxcvxcv</w:t>
+      </w:r>
+    </w:p>
+    <w:p>
+      <w:r>
+        <w:t>ooooots</w:t>
       </w:r>
       <w:bookmarkStart w:id="0" w:name="_GoBack"/>
       <w:bookmarkEnd w:id="0"/>

</xml_diff>